<commit_message>
update A2 and A3 to run better on VMs
</commit_message>
<xml_diff>
--- a/assignments/A3.docx
+++ b/assignments/A3.docx
@@ -1,6 +1,6 @@
 
 <file path=word/document.xml><?xml version="1.0" encoding="utf-8"?>
-<w:document xmlns:wpc="http://schemas.microsoft.com/office/word/2010/wordprocessingCanvas" xmlns:cx="http://schemas.microsoft.com/office/drawing/2014/chartex" xmlns:cx1="http://schemas.microsoft.com/office/drawing/2015/9/8/chartex" xmlns:cx2="http://schemas.microsoft.com/office/drawing/2015/10/21/chartex" xmlns:cx3="http://schemas.microsoft.com/office/drawing/2016/5/9/chartex" xmlns:cx4="http://schemas.microsoft.com/office/drawing/2016/5/10/chartex" xmlns:cx5="http://schemas.microsoft.com/office/drawing/2016/5/11/chartex" xmlns:cx6="http://schemas.microsoft.com/office/drawing/2016/5/12/chartex" xmlns:cx7="http://schemas.microsoft.com/office/drawing/2016/5/13/chartex" xmlns:cx8="http://schemas.microsoft.com/office/drawing/2016/5/14/chartex" xmlns:mc="http://schemas.openxmlformats.org/markup-compatibility/2006" xmlns:aink="http://schemas.microsoft.com/office/drawing/2016/ink" xmlns:am3d="http://schemas.microsoft.com/office/drawing/2017/model3d" xmlns:o="urn:schemas-microsoft-com:office:office" xmlns:r="http://schemas.openxmlformats.org/officeDocument/2006/relationships" xmlns:m="http://schemas.openxmlformats.org/officeDocument/2006/math" xmlns:v="urn:schemas-microsoft-com:vml" xmlns:wp14="http://schemas.microsoft.com/office/word/2010/wordprocessingDrawing" xmlns:wp="http://schemas.openxmlformats.org/drawingml/2006/wordprocessingDrawing" xmlns:w10="urn:schemas-microsoft-com:office:word" xmlns:w="http://schemas.openxmlformats.org/wordprocessingml/2006/main" xmlns:w14="http://schemas.microsoft.com/office/word/2010/wordml" xmlns:w15="http://schemas.microsoft.com/office/word/2012/wordml" xmlns:w16cex="http://schemas.microsoft.com/office/word/2018/wordml/cex" xmlns:w16cid="http://schemas.microsoft.com/office/word/2016/wordml/cid" xmlns:w16="http://schemas.microsoft.com/office/word/2018/wordml" xmlns:w16se="http://schemas.microsoft.com/office/word/2015/wordml/symex" xmlns:wpg="http://schemas.microsoft.com/office/word/2010/wordprocessingGroup" xmlns:wpi="http://schemas.microsoft.com/office/word/2010/wordprocessingInk" xmlns:wne="http://schemas.microsoft.com/office/word/2006/wordml" xmlns:wps="http://schemas.microsoft.com/office/word/2010/wordprocessingShape" mc:Ignorable="w14 w15 w16se w16cid w16 w16cex wp14">
+<w:document xmlns:wpc="http://schemas.microsoft.com/office/word/2010/wordprocessingCanvas" xmlns:cx="http://schemas.microsoft.com/office/drawing/2014/chartex" xmlns:cx1="http://schemas.microsoft.com/office/drawing/2015/9/8/chartex" xmlns:cx2="http://schemas.microsoft.com/office/drawing/2015/10/21/chartex" xmlns:cx3="http://schemas.microsoft.com/office/drawing/2016/5/9/chartex" xmlns:cx4="http://schemas.microsoft.com/office/drawing/2016/5/10/chartex" xmlns:cx5="http://schemas.microsoft.com/office/drawing/2016/5/11/chartex" xmlns:cx6="http://schemas.microsoft.com/office/drawing/2016/5/12/chartex" xmlns:cx7="http://schemas.microsoft.com/office/drawing/2016/5/13/chartex" xmlns:cx8="http://schemas.microsoft.com/office/drawing/2016/5/14/chartex" xmlns:mc="http://schemas.openxmlformats.org/markup-compatibility/2006" xmlns:aink="http://schemas.microsoft.com/office/drawing/2016/ink" xmlns:am3d="http://schemas.microsoft.com/office/drawing/2017/model3d" xmlns:o="urn:schemas-microsoft-com:office:office" xmlns:r="http://schemas.openxmlformats.org/officeDocument/2006/relationships" xmlns:m="http://schemas.openxmlformats.org/officeDocument/2006/math" xmlns:v="urn:schemas-microsoft-com:vml" xmlns:wp14="http://schemas.microsoft.com/office/word/2010/wordprocessingDrawing" xmlns:wp="http://schemas.openxmlformats.org/drawingml/2006/wordprocessingDrawing" xmlns:w10="urn:schemas-microsoft-com:office:word" xmlns:w="http://schemas.openxmlformats.org/wordprocessingml/2006/main" xmlns:w14="http://schemas.microsoft.com/office/word/2010/wordml" xmlns:w15="http://schemas.microsoft.com/office/word/2012/wordml" xmlns:w16cid="http://schemas.microsoft.com/office/word/2016/wordml/cid" xmlns:w16se="http://schemas.microsoft.com/office/word/2015/wordml/symex" xmlns:wpg="http://schemas.microsoft.com/office/word/2010/wordprocessingGroup" xmlns:wpi="http://schemas.microsoft.com/office/word/2010/wordprocessingInk" xmlns:wne="http://schemas.microsoft.com/office/word/2006/wordml" xmlns:wps="http://schemas.microsoft.com/office/word/2010/wordprocessingShape" mc:Ignorable="w14 w15 w16se w16cid wp14">
   <w:body>
     <w:p>
       <w:pPr>
@@ -3088,40 +3088,25 @@
         <w:t>to use mobile net block</w:t>
       </w:r>
       <w:r>
-        <w:t xml:space="preserve"> (</w:t>
-      </w:r>
-      <w:r>
-        <w:t xml:space="preserve"> “python3 src/a3_small_cnn.py</w:t>
+        <w:t xml:space="preserve"> ( “python3 src/a3_small_cnn.py </w:t>
+      </w:r>
+      <w:r>
+        <w:t>--reg 0.0</w:t>
+      </w:r>
+      <w:r>
+        <w:t>05</w:t>
       </w:r>
       <w:r>
         <w:t xml:space="preserve"> </w:t>
       </w:r>
       <w:r>
-        <w:t>--reg 0.0</w:t>
-      </w:r>
-      <w:r>
-        <w:t>05</w:t>
-      </w:r>
-      <w:r>
-        <w:t xml:space="preserve"> </w:t>
-      </w:r>
-      <w:r>
-        <w:t>--use_mobile_net_conv</w:t>
-      </w:r>
-      <w:r>
-        <w:t>”</w:t>
-      </w:r>
-      <w:r>
-        <w:t>)</w:t>
+        <w:t>--use_mobile_net_conv”)</w:t>
       </w:r>
       <w:r>
         <w:t>. Does the training getting faster? Submit the plotting for training and validation loss and accuracy and report the testing accuracy you get.</w:t>
       </w:r>
       <w:r>
-        <w:t xml:space="preserve"> </w:t>
-      </w:r>
-      <w:r>
-        <w:t>Your test accuracy should be higher than 0.6.</w:t>
+        <w:t xml:space="preserve"> Your test accuracy should be higher than 0.6.</w:t>
       </w:r>
     </w:p>
     <w:p>
@@ -3316,7 +3301,25 @@
         <w:rPr>
           <w:shd w:val="pct15" w:color="auto" w:fill="FFFFFF"/>
         </w:rPr>
-        <w:t>BlockDownSample</w:t>
+        <w:t xml:space="preserve">BlockDownSample </w:t>
+      </w:r>
+      <w:r>
+        <w:rPr>
+          <w:shd w:val="pct15" w:color="auto" w:fill="FFFFFF"/>
+        </w:rPr>
+        <w:t xml:space="preserve">(3x3, </w:t>
+      </w:r>
+      <w:r>
+        <w:rPr>
+          <w:shd w:val="pct15" w:color="auto" w:fill="FFFFFF"/>
+        </w:rPr>
+        <w:t>128</w:t>
+      </w:r>
+      <w:r>
+        <w:rPr>
+          <w:shd w:val="pct15" w:color="auto" w:fill="FFFFFF"/>
+        </w:rPr>
+        <w:t>)</w:t>
       </w:r>
       <w:r>
         <w:rPr>
@@ -3328,7 +3331,25 @@
         <w:rPr>
           <w:shd w:val="pct15" w:color="auto" w:fill="FFFFFF"/>
         </w:rPr>
-        <w:t xml:space="preserve">(3x3, </w:t>
+        <w:sym w:font="Wingdings" w:char="F0E0"/>
+      </w:r>
+      <w:r>
+        <w:rPr>
+          <w:shd w:val="pct15" w:color="auto" w:fill="FFFFFF"/>
+        </w:rPr>
+        <w:t>ResBlock(3x3, 128)</w:t>
+      </w:r>
+      <w:r>
+        <w:rPr>
+          <w:shd w:val="pct15" w:color="auto" w:fill="FFFFFF"/>
+        </w:rPr>
+        <w:sym w:font="Wingdings" w:char="F0E0"/>
+      </w:r>
+      <w:r>
+        <w:rPr>
+          <w:shd w:val="pct15" w:color="auto" w:fill="FFFFFF"/>
+        </w:rPr>
+        <w:t xml:space="preserve">ResBlock(3x3, </w:t>
       </w:r>
       <w:r>
         <w:rPr>
@@ -3346,19 +3367,49 @@
         <w:rPr>
           <w:shd w:val="pct15" w:color="auto" w:fill="FFFFFF"/>
         </w:rPr>
+        <w:sym w:font="Wingdings" w:char="F0E0"/>
+      </w:r>
+      <w:r>
+        <w:rPr>
+          <w:shd w:val="pct15" w:color="auto" w:fill="FFFFFF"/>
+        </w:rPr>
         <w:t xml:space="preserve"> </w:t>
       </w:r>
       <w:r>
         <w:rPr>
           <w:shd w:val="pct15" w:color="auto" w:fill="FFFFFF"/>
         </w:rPr>
+        <w:t>Res</w:t>
+      </w:r>
+      <w:r>
+        <w:rPr>
+          <w:shd w:val="pct15" w:color="auto" w:fill="FFFFFF"/>
+        </w:rPr>
+        <w:t xml:space="preserve">BlockDownSample </w:t>
+      </w:r>
+      <w:r>
+        <w:rPr>
+          <w:shd w:val="pct15" w:color="auto" w:fill="FFFFFF"/>
+        </w:rPr>
+        <w:t>(3x3, 256)</w:t>
+      </w:r>
+      <w:r>
+        <w:rPr>
+          <w:shd w:val="pct15" w:color="auto" w:fill="FFFFFF"/>
+        </w:rPr>
         <w:sym w:font="Wingdings" w:char="F0E0"/>
       </w:r>
       <w:r>
         <w:rPr>
           <w:shd w:val="pct15" w:color="auto" w:fill="FFFFFF"/>
         </w:rPr>
-        <w:t>ResBlock(3x3, 128)</w:t>
+        <w:t xml:space="preserve"> </w:t>
+      </w:r>
+      <w:r>
+        <w:rPr>
+          <w:shd w:val="pct15" w:color="auto" w:fill="FFFFFF"/>
+        </w:rPr>
+        <w:t xml:space="preserve">BatchNorm2d </w:t>
       </w:r>
       <w:r>
         <w:rPr>
@@ -3370,13 +3421,55 @@
         <w:rPr>
           <w:shd w:val="pct15" w:color="auto" w:fill="FFFFFF"/>
         </w:rPr>
-        <w:t xml:space="preserve">ResBlock(3x3, </w:t>
-      </w:r>
-      <w:r>
-        <w:rPr>
-          <w:shd w:val="pct15" w:color="auto" w:fill="FFFFFF"/>
-        </w:rPr>
-        <w:t>128</w:t>
+        <w:t xml:space="preserve"> ReLU </w:t>
+      </w:r>
+      <w:r>
+        <w:rPr>
+          <w:shd w:val="pct15" w:color="auto" w:fill="FFFFFF"/>
+        </w:rPr>
+        <w:sym w:font="Wingdings" w:char="F0E0"/>
+      </w:r>
+      <w:r>
+        <w:rPr>
+          <w:shd w:val="pct15" w:color="auto" w:fill="FFFFFF"/>
+        </w:rPr>
+        <w:t xml:space="preserve"> CONV</w:t>
+      </w:r>
+      <w:r>
+        <w:rPr>
+          <w:shd w:val="pct15" w:color="auto" w:fill="FFFFFF"/>
+        </w:rPr>
+        <w:t>(</w:t>
+      </w:r>
+      <w:r>
+        <w:rPr>
+          <w:shd w:val="pct15" w:color="auto" w:fill="FFFFFF"/>
+        </w:rPr>
+        <w:t>1</w:t>
+      </w:r>
+      <w:r>
+        <w:rPr>
+          <w:shd w:val="pct15" w:color="auto" w:fill="FFFFFF"/>
+        </w:rPr>
+        <w:t>x</w:t>
+      </w:r>
+      <w:r>
+        <w:rPr>
+          <w:shd w:val="pct15" w:color="auto" w:fill="FFFFFF"/>
+        </w:rPr>
+        <w:t>1</w:t>
+      </w:r>
+      <w:r>
+        <w:rPr>
+          <w:shd w:val="pct15" w:color="auto" w:fill="FFFFFF"/>
+        </w:rPr>
+        <w:t>,</w:t>
+      </w:r>
+      <w:r>
+        <w:rPr>
+          <w:shd w:val="pct15" w:color="auto" w:fill="FFFFFF"/>
+        </w:rPr>
+        <w:t xml:space="preserve"> 512</w:t>
       </w:r>
       <w:r>
         <w:rPr>
@@ -3388,6 +3481,12 @@
         <w:rPr>
           <w:shd w:val="pct15" w:color="auto" w:fill="FFFFFF"/>
         </w:rPr>
+        <w:t xml:space="preserve"> </w:t>
+      </w:r>
+      <w:r>
+        <w:rPr>
+          <w:shd w:val="pct15" w:color="auto" w:fill="FFFFFF"/>
+        </w:rPr>
         <w:sym w:font="Wingdings" w:char="F0E0"/>
       </w:r>
       <w:r>
@@ -3400,13 +3499,13 @@
         <w:rPr>
           <w:shd w:val="pct15" w:color="auto" w:fill="FFFFFF"/>
         </w:rPr>
-        <w:t>Res</w:t>
-      </w:r>
-      <w:r>
-        <w:rPr>
-          <w:shd w:val="pct15" w:color="auto" w:fill="FFFFFF"/>
-        </w:rPr>
-        <w:t>BlockDownSample</w:t>
+        <w:t>BatchNorm</w:t>
+      </w:r>
+      <w:r>
+        <w:rPr>
+          <w:shd w:val="pct15" w:color="auto" w:fill="FFFFFF"/>
+        </w:rPr>
+        <w:t>2d</w:t>
       </w:r>
       <w:r>
         <w:rPr>
@@ -3418,37 +3517,31 @@
         <w:rPr>
           <w:shd w:val="pct15" w:color="auto" w:fill="FFFFFF"/>
         </w:rPr>
-        <w:t>(3x3, 256)</w:t>
-      </w:r>
-      <w:r>
-        <w:rPr>
-          <w:shd w:val="pct15" w:color="auto" w:fill="FFFFFF"/>
-        </w:rPr>
         <w:sym w:font="Wingdings" w:char="F0E0"/>
       </w:r>
       <w:r>
         <w:rPr>
           <w:shd w:val="pct15" w:color="auto" w:fill="FFFFFF"/>
         </w:rPr>
+        <w:t xml:space="preserve"> ReLU</w:t>
+      </w:r>
+      <w:r>
+        <w:rPr>
+          <w:shd w:val="pct15" w:color="auto" w:fill="FFFFFF"/>
+        </w:rPr>
         <w:t xml:space="preserve"> </w:t>
       </w:r>
       <w:r>
         <w:rPr>
           <w:shd w:val="pct15" w:color="auto" w:fill="FFFFFF"/>
         </w:rPr>
-        <w:t xml:space="preserve">BatchNorm2d </w:t>
-      </w:r>
-      <w:r>
-        <w:rPr>
-          <w:shd w:val="pct15" w:color="auto" w:fill="FFFFFF"/>
-        </w:rPr>
         <w:sym w:font="Wingdings" w:char="F0E0"/>
       </w:r>
       <w:r>
         <w:rPr>
           <w:shd w:val="pct15" w:color="auto" w:fill="FFFFFF"/>
         </w:rPr>
-        <w:t xml:space="preserve"> ReLU </w:t>
+        <w:t xml:space="preserve"> CONV(?x?, 512)</w:t>
       </w:r>
       <w:r>
         <w:rPr>
@@ -3460,49 +3553,25 @@
         <w:rPr>
           <w:shd w:val="pct15" w:color="auto" w:fill="FFFFFF"/>
         </w:rPr>
-        <w:t xml:space="preserve"> CONV</w:t>
-      </w:r>
-      <w:r>
-        <w:rPr>
-          <w:shd w:val="pct15" w:color="auto" w:fill="FFFFFF"/>
-        </w:rPr>
-        <w:t>(</w:t>
-      </w:r>
-      <w:r>
-        <w:rPr>
-          <w:shd w:val="pct15" w:color="auto" w:fill="FFFFFF"/>
-        </w:rPr>
-        <w:t>1</w:t>
-      </w:r>
-      <w:r>
-        <w:rPr>
-          <w:shd w:val="pct15" w:color="auto" w:fill="FFFFFF"/>
-        </w:rPr>
-        <w:t>x</w:t>
-      </w:r>
-      <w:r>
-        <w:rPr>
-          <w:shd w:val="pct15" w:color="auto" w:fill="FFFFFF"/>
-        </w:rPr>
-        <w:t>1</w:t>
-      </w:r>
-      <w:r>
-        <w:rPr>
-          <w:shd w:val="pct15" w:color="auto" w:fill="FFFFFF"/>
-        </w:rPr>
-        <w:t>,</w:t>
-      </w:r>
-      <w:r>
-        <w:rPr>
-          <w:shd w:val="pct15" w:color="auto" w:fill="FFFFFF"/>
-        </w:rPr>
-        <w:t xml:space="preserve"> 512</w:t>
-      </w:r>
-      <w:r>
-        <w:rPr>
-          <w:shd w:val="pct15" w:color="auto" w:fill="FFFFFF"/>
-        </w:rPr>
-        <w:t>)</w:t>
+        <w:t>flatten</w:t>
+      </w:r>
+      <w:r>
+        <w:rPr>
+          <w:shd w:val="pct15" w:color="auto" w:fill="FFFFFF"/>
+        </w:rPr>
+        <w:sym w:font="Wingdings" w:char="F0E0"/>
+      </w:r>
+      <w:r>
+        <w:rPr>
+          <w:shd w:val="pct15" w:color="auto" w:fill="FFFFFF"/>
+        </w:rPr>
+        <w:t>FC-256</w:t>
+      </w:r>
+      <w:r>
+        <w:rPr>
+          <w:shd w:val="pct15" w:color="auto" w:fill="FFFFFF"/>
+        </w:rPr>
+        <w:sym w:font="Wingdings" w:char="F0E0"/>
       </w:r>
       <w:r>
         <w:rPr>
@@ -3514,115 +3583,7 @@
         <w:rPr>
           <w:shd w:val="pct15" w:color="auto" w:fill="FFFFFF"/>
         </w:rPr>
-        <w:sym w:font="Wingdings" w:char="F0E0"/>
-      </w:r>
-      <w:r>
-        <w:rPr>
-          <w:shd w:val="pct15" w:color="auto" w:fill="FFFFFF"/>
-        </w:rPr>
-        <w:t xml:space="preserve"> </w:t>
-      </w:r>
-      <w:r>
-        <w:rPr>
-          <w:shd w:val="pct15" w:color="auto" w:fill="FFFFFF"/>
-        </w:rPr>
-        <w:t>BatchNorm</w:t>
-      </w:r>
-      <w:r>
-        <w:rPr>
-          <w:shd w:val="pct15" w:color="auto" w:fill="FFFFFF"/>
-        </w:rPr>
-        <w:t>2d</w:t>
-      </w:r>
-      <w:r>
-        <w:rPr>
-          <w:shd w:val="pct15" w:color="auto" w:fill="FFFFFF"/>
-        </w:rPr>
-        <w:t xml:space="preserve"> </w:t>
-      </w:r>
-      <w:r>
-        <w:rPr>
-          <w:shd w:val="pct15" w:color="auto" w:fill="FFFFFF"/>
-        </w:rPr>
-        <w:sym w:font="Wingdings" w:char="F0E0"/>
-      </w:r>
-      <w:r>
-        <w:rPr>
-          <w:shd w:val="pct15" w:color="auto" w:fill="FFFFFF"/>
-        </w:rPr>
-        <w:t xml:space="preserve"> ReLU</w:t>
-      </w:r>
-      <w:r>
-        <w:rPr>
-          <w:shd w:val="pct15" w:color="auto" w:fill="FFFFFF"/>
-        </w:rPr>
-        <w:t xml:space="preserve"> </w:t>
-      </w:r>
-      <w:r>
-        <w:rPr>
-          <w:shd w:val="pct15" w:color="auto" w:fill="FFFFFF"/>
-        </w:rPr>
-        <w:sym w:font="Wingdings" w:char="F0E0"/>
-      </w:r>
-      <w:r>
-        <w:rPr>
-          <w:shd w:val="pct15" w:color="auto" w:fill="FFFFFF"/>
-        </w:rPr>
-        <w:t xml:space="preserve"> CONV(?x?, 512)</w:t>
-      </w:r>
-      <w:r>
-        <w:rPr>
-          <w:shd w:val="pct15" w:color="auto" w:fill="FFFFFF"/>
-        </w:rPr>
-        <w:sym w:font="Wingdings" w:char="F0E0"/>
-      </w:r>
-      <w:r>
-        <w:rPr>
-          <w:shd w:val="pct15" w:color="auto" w:fill="FFFFFF"/>
-        </w:rPr>
-        <w:t>flatten</w:t>
-      </w:r>
-      <w:r>
-        <w:rPr>
-          <w:shd w:val="pct15" w:color="auto" w:fill="FFFFFF"/>
-        </w:rPr>
-        <w:sym w:font="Wingdings" w:char="F0E0"/>
-      </w:r>
-      <w:r>
-        <w:rPr>
-          <w:shd w:val="pct15" w:color="auto" w:fill="FFFFFF"/>
-        </w:rPr>
-        <w:t>FC-256</w:t>
-      </w:r>
-      <w:r>
-        <w:rPr>
-          <w:shd w:val="pct15" w:color="auto" w:fill="FFFFFF"/>
-        </w:rPr>
-        <w:sym w:font="Wingdings" w:char="F0E0"/>
-      </w:r>
-      <w:r>
-        <w:rPr>
-          <w:shd w:val="pct15" w:color="auto" w:fill="FFFFFF"/>
-        </w:rPr>
-        <w:t xml:space="preserve"> </w:t>
-      </w:r>
-      <w:r>
-        <w:rPr>
-          <w:shd w:val="pct15" w:color="auto" w:fill="FFFFFF"/>
-        </w:rPr>
-        <w:t>BatchNorm</w:t>
-      </w:r>
-      <w:r>
-        <w:rPr>
-          <w:shd w:val="pct15" w:color="auto" w:fill="FFFFFF"/>
-        </w:rPr>
-        <w:t>1</w:t>
-      </w:r>
-      <w:r>
-        <w:rPr>
-          <w:shd w:val="pct15" w:color="auto" w:fill="FFFFFF"/>
-        </w:rPr>
-        <w:t xml:space="preserve">d </w:t>
+        <w:t xml:space="preserve">BatchNorm1d </w:t>
       </w:r>
       <w:r>
         <w:rPr>
@@ -3832,13 +3793,7 @@
         <w:rPr>
           <w:shd w:val="pct15" w:color="auto" w:fill="FFFFFF"/>
         </w:rPr>
-        <w:t>BlockDownSample</w:t>
-      </w:r>
-      <w:r>
-        <w:rPr>
-          <w:shd w:val="pct15" w:color="auto" w:fill="FFFFFF"/>
-        </w:rPr>
-        <w:t xml:space="preserve"> </w:t>
+        <w:t xml:space="preserve">BlockDownSample </w:t>
       </w:r>
       <w:r>
         <w:rPr>
@@ -3977,13 +3932,7 @@
         <w:t xml:space="preserve"> </w:t>
       </w:r>
       <w:r>
-        <w:t xml:space="preserve">Your test accuracy should be </w:t>
-      </w:r>
-      <w:r>
-        <w:t>close to 0.8</w:t>
-      </w:r>
-      <w:r>
-        <w:t>.</w:t>
+        <w:t>Your test accuracy should be close to 0.8.</w:t>
       </w:r>
     </w:p>
     <w:p>
@@ -4392,7 +4341,15 @@
         </w:numPr>
       </w:pPr>
       <w:r>
-        <w:t>CONV: 2D convolution layer; BD: Spatial BatchNorm2D; Upsample: use interpolation</w:t>
+        <w:t>CONV: 2D convolution layer; B</w:t>
+      </w:r>
+      <w:r>
+        <w:t>N</w:t>
+      </w:r>
+      <w:bookmarkStart w:id="0" w:name="_GoBack"/>
+      <w:bookmarkEnd w:id="0"/>
+      <w:r>
+        <w:t>: Spatial BatchNorm2D; Upsample: use interpolation</w:t>
       </w:r>
       <w:r>
         <w:t>; Concatenation: concatenate the tensor along the channel dimension</w:t>
@@ -4845,7 +4802,7 @@
 </file>
 
 <file path=word/numbering.xml><?xml version="1.0" encoding="utf-8"?>
-<w:numbering xmlns:wpc="http://schemas.microsoft.com/office/word/2010/wordprocessingCanvas" xmlns:cx="http://schemas.microsoft.com/office/drawing/2014/chartex" xmlns:cx1="http://schemas.microsoft.com/office/drawing/2015/9/8/chartex" xmlns:cx2="http://schemas.microsoft.com/office/drawing/2015/10/21/chartex" xmlns:cx3="http://schemas.microsoft.com/office/drawing/2016/5/9/chartex" xmlns:cx4="http://schemas.microsoft.com/office/drawing/2016/5/10/chartex" xmlns:cx5="http://schemas.microsoft.com/office/drawing/2016/5/11/chartex" xmlns:cx6="http://schemas.microsoft.com/office/drawing/2016/5/12/chartex" xmlns:cx7="http://schemas.microsoft.com/office/drawing/2016/5/13/chartex" xmlns:cx8="http://schemas.microsoft.com/office/drawing/2016/5/14/chartex" xmlns:mc="http://schemas.openxmlformats.org/markup-compatibility/2006" xmlns:aink="http://schemas.microsoft.com/office/drawing/2016/ink" xmlns:am3d="http://schemas.microsoft.com/office/drawing/2017/model3d" xmlns:o="urn:schemas-microsoft-com:office:office" xmlns:r="http://schemas.openxmlformats.org/officeDocument/2006/relationships" xmlns:m="http://schemas.openxmlformats.org/officeDocument/2006/math" xmlns:v="urn:schemas-microsoft-com:vml" xmlns:wp14="http://schemas.microsoft.com/office/word/2010/wordprocessingDrawing" xmlns:wp="http://schemas.openxmlformats.org/drawingml/2006/wordprocessingDrawing" xmlns:w10="urn:schemas-microsoft-com:office:word" xmlns:w="http://schemas.openxmlformats.org/wordprocessingml/2006/main" xmlns:w14="http://schemas.microsoft.com/office/word/2010/wordml" xmlns:w15="http://schemas.microsoft.com/office/word/2012/wordml" xmlns:w16cex="http://schemas.microsoft.com/office/word/2018/wordml/cex" xmlns:w16cid="http://schemas.microsoft.com/office/word/2016/wordml/cid" xmlns:w16="http://schemas.microsoft.com/office/word/2018/wordml" xmlns:w16se="http://schemas.microsoft.com/office/word/2015/wordml/symex" xmlns:wpg="http://schemas.microsoft.com/office/word/2010/wordprocessingGroup" xmlns:wpi="http://schemas.microsoft.com/office/word/2010/wordprocessingInk" xmlns:wne="http://schemas.microsoft.com/office/word/2006/wordml" xmlns:wps="http://schemas.microsoft.com/office/word/2010/wordprocessingShape" mc:Ignorable="w14 w15 w16se w16cid w16 w16cex wp14">
+<w:numbering xmlns:wpc="http://schemas.microsoft.com/office/word/2010/wordprocessingCanvas" xmlns:cx="http://schemas.microsoft.com/office/drawing/2014/chartex" xmlns:cx1="http://schemas.microsoft.com/office/drawing/2015/9/8/chartex" xmlns:cx2="http://schemas.microsoft.com/office/drawing/2015/10/21/chartex" xmlns:cx3="http://schemas.microsoft.com/office/drawing/2016/5/9/chartex" xmlns:cx4="http://schemas.microsoft.com/office/drawing/2016/5/10/chartex" xmlns:cx5="http://schemas.microsoft.com/office/drawing/2016/5/11/chartex" xmlns:cx6="http://schemas.microsoft.com/office/drawing/2016/5/12/chartex" xmlns:cx7="http://schemas.microsoft.com/office/drawing/2016/5/13/chartex" xmlns:cx8="http://schemas.microsoft.com/office/drawing/2016/5/14/chartex" xmlns:mc="http://schemas.openxmlformats.org/markup-compatibility/2006" xmlns:aink="http://schemas.microsoft.com/office/drawing/2016/ink" xmlns:am3d="http://schemas.microsoft.com/office/drawing/2017/model3d" xmlns:o="urn:schemas-microsoft-com:office:office" xmlns:r="http://schemas.openxmlformats.org/officeDocument/2006/relationships" xmlns:m="http://schemas.openxmlformats.org/officeDocument/2006/math" xmlns:v="urn:schemas-microsoft-com:vml" xmlns:wp14="http://schemas.microsoft.com/office/word/2010/wordprocessingDrawing" xmlns:wp="http://schemas.openxmlformats.org/drawingml/2006/wordprocessingDrawing" xmlns:w10="urn:schemas-microsoft-com:office:word" xmlns:w="http://schemas.openxmlformats.org/wordprocessingml/2006/main" xmlns:w14="http://schemas.microsoft.com/office/word/2010/wordml" xmlns:w15="http://schemas.microsoft.com/office/word/2012/wordml" xmlns:w16cid="http://schemas.microsoft.com/office/word/2016/wordml/cid" xmlns:w16se="http://schemas.microsoft.com/office/word/2015/wordml/symex" xmlns:wpg="http://schemas.microsoft.com/office/word/2010/wordprocessingGroup" xmlns:wpi="http://schemas.microsoft.com/office/word/2010/wordprocessingInk" xmlns:wne="http://schemas.microsoft.com/office/word/2006/wordml" xmlns:wps="http://schemas.microsoft.com/office/word/2010/wordprocessingShape" mc:Ignorable="w14 w15 w16se w16cid wp14">
   <w:abstractNum w:abstractNumId="0" w15:restartNumberingAfterBreak="0">
     <w:nsid w:val="03576228"/>
     <w:multiLevelType w:val="hybridMultilevel"/>
@@ -6905,7 +6862,7 @@
 </file>
 
 <file path=word/styles.xml><?xml version="1.0" encoding="utf-8"?>
-<w:styles xmlns:mc="http://schemas.openxmlformats.org/markup-compatibility/2006" xmlns:r="http://schemas.openxmlformats.org/officeDocument/2006/relationships" xmlns:w="http://schemas.openxmlformats.org/wordprocessingml/2006/main" xmlns:w14="http://schemas.microsoft.com/office/word/2010/wordml" xmlns:w15="http://schemas.microsoft.com/office/word/2012/wordml" xmlns:w16cex="http://schemas.microsoft.com/office/word/2018/wordml/cex" xmlns:w16cid="http://schemas.microsoft.com/office/word/2016/wordml/cid" xmlns:w16="http://schemas.microsoft.com/office/word/2018/wordml" xmlns:w16se="http://schemas.microsoft.com/office/word/2015/wordml/symex" mc:Ignorable="w14 w15 w16se w16cid w16 w16cex">
+<w:styles xmlns:mc="http://schemas.openxmlformats.org/markup-compatibility/2006" xmlns:r="http://schemas.openxmlformats.org/officeDocument/2006/relationships" xmlns:w="http://schemas.openxmlformats.org/wordprocessingml/2006/main" xmlns:w14="http://schemas.microsoft.com/office/word/2010/wordml" xmlns:w15="http://schemas.microsoft.com/office/word/2012/wordml" xmlns:w16cid="http://schemas.microsoft.com/office/word/2016/wordml/cid" xmlns:w16se="http://schemas.microsoft.com/office/word/2015/wordml/symex" mc:Ignorable="w14 w15 w16se w16cid">
   <w:docDefaults>
     <w:rPrDefault>
       <w:rPr>

</xml_diff>